<commit_message>
Web automation and web scraping weather
</commit_message>
<xml_diff>
--- a/Laporan LAB 3 EAI.docx
+++ b/Laporan LAB 3 EAI.docx
@@ -351,8 +351,6 @@
         </w:rPr>
         <w:t xml:space="preserve">ngguna ketika menggunakan fitur </w:t>
       </w:r>
-      <w:bookmarkStart w:id="0" w:name="_GoBack"/>
-      <w:bookmarkEnd w:id="0"/>
       <w:r>
         <w:rPr>
           <w:rFonts w:ascii="Times New Roman" w:hAnsi="Times New Roman" w:cs="Times New Roman"/>
@@ -532,6 +530,8 @@
         </w:rPr>
         <w:t>Tugas Mandiri:</w:t>
       </w:r>
+      <w:bookmarkStart w:id="0" w:name="_GoBack"/>
+      <w:bookmarkEnd w:id="0"/>
     </w:p>
     <w:p>
       <w:pPr>
@@ -548,25 +548,17 @@
           <w:szCs w:val="24"/>
         </w:rPr>
       </w:pPr>
-    </w:p>
-    <w:p>
-      <w:pPr>
-        <w:pStyle w:val="ListParagraph"/>
-        <w:autoSpaceDE w:val="0"/>
-        <w:autoSpaceDN w:val="0"/>
-        <w:adjustRightInd w:val="0"/>
-        <w:spacing w:after="0" w:line="240" w:lineRule="auto"/>
-        <w:ind w:left="1086"/>
-        <w:jc w:val="both"/>
-        <w:rPr>
-          <w:rFonts w:cs="TimesNewRomanPSMT"/>
-          <w:sz w:val="24"/>
-          <w:szCs w:val="24"/>
-        </w:rPr>
-      </w:pPr>
+      <w:hyperlink r:id="rId7" w:history="1">
+        <w:r>
+          <w:rPr>
+            <w:rStyle w:val="Hyperlink"/>
+          </w:rPr>
+          <w:t>https://github.com/ernest-anderson/EAI_Lab03</w:t>
+        </w:r>
+      </w:hyperlink>
     </w:p>
     <w:sectPr>
-      <w:headerReference w:type="default" r:id="rId7"/>
+      <w:headerReference w:type="default" r:id="rId8"/>
       <w:pgSz w:w="11906" w:h="16838"/>
       <w:pgMar w:top="1440" w:right="1440" w:bottom="1440" w:left="1440" w:header="708" w:footer="708" w:gutter="0"/>
       <w:cols w:space="708"/>
@@ -1752,6 +1744,17 @@
       <w:contextualSpacing/>
     </w:pPr>
   </w:style>
+  <w:style w:type="character" w:styleId="Hyperlink">
+    <w:name w:val="Hyperlink"/>
+    <w:basedOn w:val="DefaultParagraphFont"/>
+    <w:uiPriority w:val="99"/>
+    <w:unhideWhenUsed/>
+    <w:rsid w:val="0096596F"/>
+    <w:rPr>
+      <w:color w:val="0563C1" w:themeColor="hyperlink"/>
+      <w:u w:val="single"/>
+    </w:rPr>
+  </w:style>
 </w:styles>
 </file>
 

</xml_diff>